<commit_message>
finalized for initial udacity submission
</commit_message>
<xml_diff>
--- a/heuristic_analysis.docx
+++ b/heuristic_analysis.docx
@@ -71,6 +71,7 @@
           <w:p>
             <w:pPr>
               <w:pStyle w:val="Heading3"/>
+              <w:outlineLvl w:val="2"/>
               <w:rPr>
                 <w:rFonts w:asciiTheme="minorHAnsi" w:eastAsiaTheme="minorEastAsia" w:hAnsiTheme="minorHAnsi" w:cstheme="minorBidi"/>
                 <w:color w:val="auto"/>
@@ -547,7 +548,12 @@
             </w:r>
             <w:proofErr w:type="gramEnd"/>
             <w:r>
-              <w:t>C1, P1, JFK)</w:t>
+              <w:t>C1</w:t>
+            </w:r>
+            <w:bookmarkStart w:id="0" w:name="_GoBack"/>
+            <w:bookmarkEnd w:id="0"/>
+            <w:r>
+              <w:t>, P1, JFK)</w:t>
             </w:r>
           </w:p>
           <w:p>
@@ -610,6 +616,7 @@
           <w:p>
             <w:pPr>
               <w:pStyle w:val="Heading3"/>
+              <w:outlineLvl w:val="2"/>
               <w:rPr>
                 <w:rFonts w:asciiTheme="minorHAnsi" w:eastAsiaTheme="minorEastAsia" w:hAnsiTheme="minorHAnsi" w:cstheme="minorBidi"/>
                 <w:color w:val="auto"/>
@@ -844,7 +851,13 @@
             </w:r>
             <w:proofErr w:type="gramEnd"/>
             <w:r>
-              <w:t>C3, P3, ALT)</w:t>
+              <w:t xml:space="preserve">C3, P3, </w:t>
+            </w:r>
+            <w:r>
+              <w:t>ATL</w:t>
+            </w:r>
+            <w:r>
+              <w:t>)</w:t>
             </w:r>
           </w:p>
           <w:p>
@@ -895,7 +908,13 @@
             </w:r>
             <w:proofErr w:type="gramEnd"/>
             <w:r>
-              <w:t>P3, ALT, SFO)</w:t>
+              <w:t xml:space="preserve">P3, </w:t>
+            </w:r>
+            <w:r>
+              <w:t>ATL</w:t>
+            </w:r>
+            <w:r>
+              <w:t>, SFO)</w:t>
             </w:r>
           </w:p>
           <w:p>
@@ -980,7 +999,13 @@
             </w:r>
             <w:proofErr w:type="gramEnd"/>
             <w:r>
-              <w:t>C3, P3, ALT)</w:t>
+              <w:t xml:space="preserve">C3, P3, </w:t>
+            </w:r>
+            <w:r>
+              <w:t>ATL</w:t>
+            </w:r>
+            <w:r>
+              <w:t>)</w:t>
             </w:r>
           </w:p>
           <w:p>
@@ -1011,7 +1036,13 @@
             </w:r>
             <w:proofErr w:type="gramEnd"/>
             <w:r>
-              <w:t>P3, ALT, SFO)</w:t>
+              <w:t xml:space="preserve">P3, </w:t>
+            </w:r>
+            <w:r>
+              <w:t>ATL</w:t>
+            </w:r>
+            <w:r>
+              <w:t>, SFO)</w:t>
             </w:r>
           </w:p>
           <w:p>
@@ -1094,6 +1125,7 @@
           <w:p>
             <w:pPr>
               <w:pStyle w:val="Heading3"/>
+              <w:outlineLvl w:val="2"/>
               <w:rPr>
                 <w:rFonts w:asciiTheme="minorHAnsi" w:eastAsiaTheme="minorEastAsia" w:hAnsiTheme="minorHAnsi" w:cstheme="minorBidi"/>
                 <w:color w:val="auto"/>
@@ -1348,7 +1380,13 @@
             </w:r>
             <w:proofErr w:type="gramEnd"/>
             <w:r>
-              <w:t>P1, SFO, ALT)</w:t>
+              <w:t xml:space="preserve">P1, SFO, </w:t>
+            </w:r>
+            <w:r>
+              <w:t>ATL</w:t>
+            </w:r>
+            <w:r>
+              <w:t>)</w:t>
             </w:r>
           </w:p>
           <w:p>
@@ -1358,17 +1396,29 @@
             </w:r>
             <w:proofErr w:type="gramEnd"/>
             <w:r>
-              <w:t>C3, P1, ALT)</w:t>
-            </w:r>
-          </w:p>
-          <w:p>
-            <w:proofErr w:type="gramStart"/>
-            <w:r>
-              <w:t>Fly(</w:t>
-            </w:r>
-            <w:proofErr w:type="gramEnd"/>
-            <w:r>
-              <w:t>P1, ALT, JFK)</w:t>
+              <w:t xml:space="preserve">C3, P1, </w:t>
+            </w:r>
+            <w:r>
+              <w:t>ATL</w:t>
+            </w:r>
+            <w:r>
+              <w:t>)</w:t>
+            </w:r>
+          </w:p>
+          <w:p>
+            <w:proofErr w:type="gramStart"/>
+            <w:r>
+              <w:t>Fly(</w:t>
+            </w:r>
+            <w:proofErr w:type="gramEnd"/>
+            <w:r>
+              <w:t xml:space="preserve">P1, </w:t>
+            </w:r>
+            <w:r>
+              <w:t>ATL</w:t>
+            </w:r>
+            <w:r>
+              <w:t>, JFK)</w:t>
             </w:r>
           </w:p>
           <w:p>
@@ -1467,8 +1517,6 @@
           </w:p>
           <w:p/>
           <w:p>
-            <w:bookmarkStart w:id="0" w:name="_GoBack"/>
-            <w:bookmarkEnd w:id="0"/>
             <w:proofErr w:type="gramStart"/>
             <w:r>
               <w:t>Load(</w:t>
@@ -1495,7 +1543,13 @@
             </w:r>
             <w:proofErr w:type="gramEnd"/>
             <w:r>
-              <w:t>P1, SFO, ALT)</w:t>
+              <w:t xml:space="preserve">P1, SFO, </w:t>
+            </w:r>
+            <w:r>
+              <w:t>ATL</w:t>
+            </w:r>
+            <w:r>
+              <w:t>)</w:t>
             </w:r>
           </w:p>
           <w:p>
@@ -1505,7 +1559,13 @@
             </w:r>
             <w:proofErr w:type="gramEnd"/>
             <w:r>
-              <w:t>C3, P1, ALT)</w:t>
+              <w:t xml:space="preserve">C3, P1, </w:t>
+            </w:r>
+            <w:r>
+              <w:t>ATL</w:t>
+            </w:r>
+            <w:r>
+              <w:t>)</w:t>
             </w:r>
           </w:p>
           <w:p>
@@ -1545,7 +1605,13 @@
             </w:r>
             <w:proofErr w:type="gramEnd"/>
             <w:r>
-              <w:t>P1, ALT, JFK)</w:t>
+              <w:t xml:space="preserve">P1, </w:t>
+            </w:r>
+            <w:r>
+              <w:t>ATL</w:t>
+            </w:r>
+            <w:r>
+              <w:t>, JFK)</w:t>
             </w:r>
           </w:p>
           <w:p>
@@ -1594,29 +1660,1497 @@
     <w:p/>
     <w:p>
       <w:pPr>
+        <w:rPr>
+          <w:b/>
+        </w:rPr>
+      </w:pPr>
+      <w:r>
+        <w:rPr>
+          <w:b/>
+        </w:rPr>
+        <w:t>Summary</w:t>
+      </w:r>
+    </w:p>
+    <w:p>
+      <w:r>
+        <w:t xml:space="preserve">From the above metrics, it’s obvious that </w:t>
+      </w:r>
+      <w:proofErr w:type="spellStart"/>
+      <w:r>
+        <w:t>depth_first_graph_search</w:t>
+      </w:r>
+      <w:proofErr w:type="spellEnd"/>
+      <w:r>
+        <w:t xml:space="preserve"> always runs the fastest, but with much longer plan steps, which I think is not optimal in really life when it comes to execution (e.g. a lot of unnecessary fly, load and unload</w:t>
+      </w:r>
+      <w:r>
+        <w:t xml:space="preserve"> actions</w:t>
+      </w:r>
+      <w:r>
+        <w:t>) compared to the other two algorithms.</w:t>
+      </w:r>
+    </w:p>
+    <w:p/>
+    <w:p>
+      <w:pPr>
         <w:pStyle w:val="Heading2"/>
       </w:pPr>
       <w:r>
-        <w:t>Summary</w:t>
+        <w:t>Part 2</w:t>
       </w:r>
     </w:p>
     <w:p>
       <w:r>
-        <w:t xml:space="preserve">From the above metrics, it’s obvious that </w:t>
-      </w:r>
-      <w:proofErr w:type="spellStart"/>
-      <w:r>
-        <w:t>depth_first_graph_search</w:t>
-      </w:r>
-      <w:proofErr w:type="spellEnd"/>
-      <w:r>
-        <w:t xml:space="preserve"> always runs the fastest, but with much longer plan steps, which I think is not optimal in really life when it comes to execution (e.g. a lot of unnecessary fly, load and unload</w:t>
-      </w:r>
-      <w:r>
-        <w:t xml:space="preserve"> actions</w:t>
-      </w:r>
-      <w:r>
-        <w:t>) compared to the other two algorithms.</w:t>
+        <w:t>air_cargo_p1</w:t>
+      </w:r>
+    </w:p>
+    <w:tbl>
+      <w:tblPr>
+        <w:tblStyle w:val="TableGrid"/>
+        <w:tblW w:w="0" w:type="auto"/>
+        <w:tblLook w:val="04A0" w:firstRow="1" w:lastRow="0" w:firstColumn="1" w:lastColumn="0" w:noHBand="0" w:noVBand="1"/>
+      </w:tblPr>
+      <w:tblGrid>
+        <w:gridCol w:w="2134"/>
+        <w:gridCol w:w="3621"/>
+        <w:gridCol w:w="3420"/>
+      </w:tblGrid>
+      <w:tr>
+        <w:trPr>
+          <w:trHeight w:val="480"/>
+        </w:trPr>
+        <w:tc>
+          <w:tcPr>
+            <w:tcW w:w="2134" w:type="dxa"/>
+          </w:tcPr>
+          <w:p/>
+        </w:tc>
+        <w:tc>
+          <w:tcPr>
+            <w:tcW w:w="3621" w:type="dxa"/>
+          </w:tcPr>
+          <w:p>
+            <w:proofErr w:type="spellStart"/>
+            <w:r>
+              <w:t>astar_search</w:t>
+            </w:r>
+            <w:proofErr w:type="spellEnd"/>
+            <w:r>
+              <w:t xml:space="preserve">, </w:t>
+            </w:r>
+            <w:proofErr w:type="spellStart"/>
+            <w:r>
+              <w:t>h_ignore_preconditions</w:t>
+            </w:r>
+            <w:proofErr w:type="spellEnd"/>
+          </w:p>
+        </w:tc>
+        <w:tc>
+          <w:tcPr>
+            <w:tcW w:w="3420" w:type="dxa"/>
+          </w:tcPr>
+          <w:p>
+            <w:proofErr w:type="spellStart"/>
+            <w:r>
+              <w:t>astar_search</w:t>
+            </w:r>
+            <w:proofErr w:type="spellEnd"/>
+            <w:r>
+              <w:t xml:space="preserve">, </w:t>
+            </w:r>
+            <w:proofErr w:type="spellStart"/>
+            <w:r>
+              <w:t>h_pg_levelsum</w:t>
+            </w:r>
+            <w:proofErr w:type="spellEnd"/>
+          </w:p>
+        </w:tc>
+      </w:tr>
+      <w:tr>
+        <w:trPr>
+          <w:trHeight w:val="470"/>
+        </w:trPr>
+        <w:tc>
+          <w:tcPr>
+            <w:tcW w:w="2134" w:type="dxa"/>
+          </w:tcPr>
+          <w:p>
+            <w:r>
+              <w:t>number of node expansions</w:t>
+            </w:r>
+            <w:r>
+              <w:t xml:space="preserve"> </w:t>
+            </w:r>
+            <w:r>
+              <w:rPr>
+                <w:rFonts w:ascii="Segoe UI" w:hAnsi="Segoe UI" w:cs="Segoe UI"/>
+                <w:color w:val="24292E"/>
+                <w:shd w:val="clear" w:color="auto" w:fill="FFFFFF"/>
+              </w:rPr>
+              <w:t>required</w:t>
+            </w:r>
+          </w:p>
+        </w:tc>
+        <w:tc>
+          <w:tcPr>
+            <w:tcW w:w="3621" w:type="dxa"/>
+          </w:tcPr>
+          <w:p>
+            <w:r>
+              <w:t>41</w:t>
+            </w:r>
+          </w:p>
+        </w:tc>
+        <w:tc>
+          <w:tcPr>
+            <w:tcW w:w="3420" w:type="dxa"/>
+          </w:tcPr>
+          <w:p>
+            <w:r>
+              <w:t>1</w:t>
+            </w:r>
+            <w:r>
+              <w:t>1</w:t>
+            </w:r>
+          </w:p>
+        </w:tc>
+      </w:tr>
+      <w:tr>
+        <w:trPr>
+          <w:trHeight w:val="490"/>
+        </w:trPr>
+        <w:tc>
+          <w:tcPr>
+            <w:tcW w:w="2134" w:type="dxa"/>
+          </w:tcPr>
+          <w:p>
+            <w:r>
+              <w:rPr>
+                <w:rFonts w:ascii="Segoe UI" w:hAnsi="Segoe UI" w:cs="Segoe UI"/>
+                <w:color w:val="24292E"/>
+                <w:shd w:val="clear" w:color="auto" w:fill="FFFFFF"/>
+              </w:rPr>
+              <w:lastRenderedPageBreak/>
+              <w:t>number of goal tests</w:t>
+            </w:r>
+          </w:p>
+        </w:tc>
+        <w:tc>
+          <w:tcPr>
+            <w:tcW w:w="3621" w:type="dxa"/>
+          </w:tcPr>
+          <w:p>
+            <w:r>
+              <w:t>43</w:t>
+            </w:r>
+          </w:p>
+        </w:tc>
+        <w:tc>
+          <w:tcPr>
+            <w:tcW w:w="3420" w:type="dxa"/>
+          </w:tcPr>
+          <w:p>
+            <w:r>
+              <w:t>13</w:t>
+            </w:r>
+          </w:p>
+        </w:tc>
+      </w:tr>
+      <w:tr>
+        <w:trPr>
+          <w:trHeight w:val="480"/>
+        </w:trPr>
+        <w:tc>
+          <w:tcPr>
+            <w:tcW w:w="2134" w:type="dxa"/>
+          </w:tcPr>
+          <w:p>
+            <w:r>
+              <w:rPr>
+                <w:rFonts w:ascii="Segoe UI" w:hAnsi="Segoe UI" w:cs="Segoe UI"/>
+                <w:color w:val="24292E"/>
+                <w:shd w:val="clear" w:color="auto" w:fill="FFFFFF"/>
+              </w:rPr>
+              <w:t>time elapsed (seconds)</w:t>
+            </w:r>
+          </w:p>
+        </w:tc>
+        <w:tc>
+          <w:tcPr>
+            <w:tcW w:w="3621" w:type="dxa"/>
+          </w:tcPr>
+          <w:p>
+            <w:r>
+              <w:t>0.06972565723017005</w:t>
+            </w:r>
+          </w:p>
+        </w:tc>
+        <w:tc>
+          <w:tcPr>
+            <w:tcW w:w="3420" w:type="dxa"/>
+          </w:tcPr>
+          <w:p>
+            <w:r>
+              <w:t>0.981207720836266</w:t>
+            </w:r>
+          </w:p>
+        </w:tc>
+      </w:tr>
+      <w:tr>
+        <w:trPr>
+          <w:trHeight w:val="3133"/>
+        </w:trPr>
+        <w:tc>
+          <w:tcPr>
+            <w:tcW w:w="2134" w:type="dxa"/>
+          </w:tcPr>
+          <w:p>
+            <w:r>
+              <w:rPr>
+                <w:rFonts w:ascii="Segoe UI" w:hAnsi="Segoe UI" w:cs="Segoe UI"/>
+                <w:color w:val="24292E"/>
+                <w:shd w:val="clear" w:color="auto" w:fill="FFFFFF"/>
+              </w:rPr>
+              <w:t>optimality </w:t>
+            </w:r>
+          </w:p>
+        </w:tc>
+        <w:tc>
+          <w:tcPr>
+            <w:tcW w:w="3621" w:type="dxa"/>
+          </w:tcPr>
+          <w:p>
+            <w:r>
+              <w:t>Plan length 6</w:t>
+            </w:r>
+          </w:p>
+          <w:p/>
+          <w:p>
+            <w:proofErr w:type="gramStart"/>
+            <w:r>
+              <w:t>Load(</w:t>
+            </w:r>
+            <w:proofErr w:type="gramEnd"/>
+            <w:r>
+              <w:t>C1, P1, SFO)</w:t>
+            </w:r>
+          </w:p>
+          <w:p>
+            <w:proofErr w:type="gramStart"/>
+            <w:r>
+              <w:t>Fly(</w:t>
+            </w:r>
+            <w:proofErr w:type="gramEnd"/>
+            <w:r>
+              <w:t>P1, SFO, JFK)</w:t>
+            </w:r>
+          </w:p>
+          <w:p>
+            <w:proofErr w:type="gramStart"/>
+            <w:r>
+              <w:t>Unload(</w:t>
+            </w:r>
+            <w:proofErr w:type="gramEnd"/>
+            <w:r>
+              <w:t>C1, P1, JFK)</w:t>
+            </w:r>
+          </w:p>
+          <w:p>
+            <w:proofErr w:type="gramStart"/>
+            <w:r>
+              <w:t>Load(</w:t>
+            </w:r>
+            <w:proofErr w:type="gramEnd"/>
+            <w:r>
+              <w:t>C2, P2, JFK)</w:t>
+            </w:r>
+          </w:p>
+          <w:p>
+            <w:proofErr w:type="gramStart"/>
+            <w:r>
+              <w:t>Fly(</w:t>
+            </w:r>
+            <w:proofErr w:type="gramEnd"/>
+            <w:r>
+              <w:t>P2, JFK, SFO)</w:t>
+            </w:r>
+          </w:p>
+          <w:p>
+            <w:proofErr w:type="gramStart"/>
+            <w:r>
+              <w:t>Unload(</w:t>
+            </w:r>
+            <w:proofErr w:type="gramEnd"/>
+            <w:r>
+              <w:t>C2, P2, SFO)</w:t>
+            </w:r>
+          </w:p>
+        </w:tc>
+        <w:tc>
+          <w:tcPr>
+            <w:tcW w:w="3420" w:type="dxa"/>
+          </w:tcPr>
+          <w:p>
+            <w:r>
+              <w:t xml:space="preserve">Plan length </w:t>
+            </w:r>
+            <w:r>
+              <w:t>6</w:t>
+            </w:r>
+          </w:p>
+          <w:p/>
+          <w:p>
+            <w:proofErr w:type="gramStart"/>
+            <w:r>
+              <w:t>Load(</w:t>
+            </w:r>
+            <w:proofErr w:type="gramEnd"/>
+            <w:r>
+              <w:t>C1, P1, SFO)</w:t>
+            </w:r>
+          </w:p>
+          <w:p>
+            <w:proofErr w:type="gramStart"/>
+            <w:r>
+              <w:t>Fly(</w:t>
+            </w:r>
+            <w:proofErr w:type="gramEnd"/>
+            <w:r>
+              <w:t>P1, SFO, JFK)</w:t>
+            </w:r>
+          </w:p>
+          <w:p>
+            <w:proofErr w:type="gramStart"/>
+            <w:r>
+              <w:t>Load(</w:t>
+            </w:r>
+            <w:proofErr w:type="gramEnd"/>
+            <w:r>
+              <w:t>C2, P2, JFK)</w:t>
+            </w:r>
+          </w:p>
+          <w:p>
+            <w:proofErr w:type="gramStart"/>
+            <w:r>
+              <w:t>Fly(</w:t>
+            </w:r>
+            <w:proofErr w:type="gramEnd"/>
+            <w:r>
+              <w:t>P2, JFK, SFO)</w:t>
+            </w:r>
+          </w:p>
+          <w:p>
+            <w:proofErr w:type="gramStart"/>
+            <w:r>
+              <w:t>Unload(</w:t>
+            </w:r>
+            <w:proofErr w:type="gramEnd"/>
+            <w:r>
+              <w:t>C1, P1, JFK)</w:t>
+            </w:r>
+          </w:p>
+          <w:p>
+            <w:proofErr w:type="gramStart"/>
+            <w:r>
+              <w:t>Unload(</w:t>
+            </w:r>
+            <w:proofErr w:type="gramEnd"/>
+            <w:r>
+              <w:t>C2, P2, SFO)</w:t>
+            </w:r>
+          </w:p>
+        </w:tc>
+      </w:tr>
+    </w:tbl>
+    <w:p>
+      <w:r>
+        <w:t xml:space="preserve"> </w:t>
+      </w:r>
+    </w:p>
+    <w:p>
+      <w:r>
+        <w:t>air_cargo_p</w:t>
+      </w:r>
+      <w:r>
+        <w:t>2</w:t>
+      </w:r>
+    </w:p>
+    <w:tbl>
+      <w:tblPr>
+        <w:tblStyle w:val="TableGrid"/>
+        <w:tblW w:w="0" w:type="auto"/>
+        <w:tblLook w:val="04A0" w:firstRow="1" w:lastRow="0" w:firstColumn="1" w:lastColumn="0" w:noHBand="0" w:noVBand="1"/>
+      </w:tblPr>
+      <w:tblGrid>
+        <w:gridCol w:w="2134"/>
+        <w:gridCol w:w="3621"/>
+        <w:gridCol w:w="3420"/>
+      </w:tblGrid>
+      <w:tr>
+        <w:trPr>
+          <w:trHeight w:val="480"/>
+        </w:trPr>
+        <w:tc>
+          <w:tcPr>
+            <w:tcW w:w="2134" w:type="dxa"/>
+          </w:tcPr>
+          <w:p/>
+        </w:tc>
+        <w:tc>
+          <w:tcPr>
+            <w:tcW w:w="3621" w:type="dxa"/>
+          </w:tcPr>
+          <w:p>
+            <w:proofErr w:type="spellStart"/>
+            <w:r>
+              <w:t>astar_search</w:t>
+            </w:r>
+            <w:proofErr w:type="spellEnd"/>
+            <w:r>
+              <w:t xml:space="preserve">, </w:t>
+            </w:r>
+            <w:proofErr w:type="spellStart"/>
+            <w:r>
+              <w:t>h_ignore_preconditions</w:t>
+            </w:r>
+            <w:proofErr w:type="spellEnd"/>
+          </w:p>
+        </w:tc>
+        <w:tc>
+          <w:tcPr>
+            <w:tcW w:w="3420" w:type="dxa"/>
+          </w:tcPr>
+          <w:p>
+            <w:proofErr w:type="spellStart"/>
+            <w:r>
+              <w:t>astar_search</w:t>
+            </w:r>
+            <w:proofErr w:type="spellEnd"/>
+            <w:r>
+              <w:t xml:space="preserve">, </w:t>
+            </w:r>
+            <w:proofErr w:type="spellStart"/>
+            <w:r>
+              <w:t>h_pg_levelsum</w:t>
+            </w:r>
+            <w:proofErr w:type="spellEnd"/>
+          </w:p>
+        </w:tc>
+      </w:tr>
+      <w:tr>
+        <w:trPr>
+          <w:trHeight w:val="470"/>
+        </w:trPr>
+        <w:tc>
+          <w:tcPr>
+            <w:tcW w:w="2134" w:type="dxa"/>
+          </w:tcPr>
+          <w:p>
+            <w:r>
+              <w:t>number of node expansions</w:t>
+            </w:r>
+            <w:r>
+              <w:t xml:space="preserve"> </w:t>
+            </w:r>
+            <w:r>
+              <w:rPr>
+                <w:rFonts w:ascii="Segoe UI" w:hAnsi="Segoe UI" w:cs="Segoe UI"/>
+                <w:color w:val="24292E"/>
+                <w:shd w:val="clear" w:color="auto" w:fill="FFFFFF"/>
+              </w:rPr>
+              <w:t>required</w:t>
+            </w:r>
+          </w:p>
+        </w:tc>
+        <w:tc>
+          <w:tcPr>
+            <w:tcW w:w="3621" w:type="dxa"/>
+          </w:tcPr>
+          <w:p>
+            <w:r>
+              <w:t>1450</w:t>
+            </w:r>
+          </w:p>
+        </w:tc>
+        <w:tc>
+          <w:tcPr>
+            <w:tcW w:w="3420" w:type="dxa"/>
+          </w:tcPr>
+          <w:p>
+            <w:r>
+              <w:t>86</w:t>
+            </w:r>
+          </w:p>
+        </w:tc>
+      </w:tr>
+      <w:tr>
+        <w:trPr>
+          <w:trHeight w:val="490"/>
+        </w:trPr>
+        <w:tc>
+          <w:tcPr>
+            <w:tcW w:w="2134" w:type="dxa"/>
+          </w:tcPr>
+          <w:p>
+            <w:r>
+              <w:rPr>
+                <w:rFonts w:ascii="Segoe UI" w:hAnsi="Segoe UI" w:cs="Segoe UI"/>
+                <w:color w:val="24292E"/>
+                <w:shd w:val="clear" w:color="auto" w:fill="FFFFFF"/>
+              </w:rPr>
+              <w:t>number of goal tests</w:t>
+            </w:r>
+          </w:p>
+        </w:tc>
+        <w:tc>
+          <w:tcPr>
+            <w:tcW w:w="3621" w:type="dxa"/>
+          </w:tcPr>
+          <w:p>
+            <w:r>
+              <w:t>1452</w:t>
+            </w:r>
+          </w:p>
+        </w:tc>
+        <w:tc>
+          <w:tcPr>
+            <w:tcW w:w="3420" w:type="dxa"/>
+          </w:tcPr>
+          <w:p>
+            <w:r>
+              <w:t>88</w:t>
+            </w:r>
+          </w:p>
+        </w:tc>
+      </w:tr>
+      <w:tr>
+        <w:trPr>
+          <w:trHeight w:val="480"/>
+        </w:trPr>
+        <w:tc>
+          <w:tcPr>
+            <w:tcW w:w="2134" w:type="dxa"/>
+          </w:tcPr>
+          <w:p>
+            <w:r>
+              <w:rPr>
+                <w:rFonts w:ascii="Segoe UI" w:hAnsi="Segoe UI" w:cs="Segoe UI"/>
+                <w:color w:val="24292E"/>
+                <w:shd w:val="clear" w:color="auto" w:fill="FFFFFF"/>
+              </w:rPr>
+              <w:t>time elapsed (seconds)</w:t>
+            </w:r>
+          </w:p>
+        </w:tc>
+        <w:tc>
+          <w:tcPr>
+            <w:tcW w:w="3621" w:type="dxa"/>
+          </w:tcPr>
+          <w:p>
+            <w:r>
+              <w:t>7.158673177278015</w:t>
+            </w:r>
+          </w:p>
+        </w:tc>
+        <w:tc>
+          <w:tcPr>
+            <w:tcW w:w="3420" w:type="dxa"/>
+          </w:tcPr>
+          <w:p>
+            <w:r>
+              <w:t>150.19270473599568</w:t>
+            </w:r>
+          </w:p>
+        </w:tc>
+      </w:tr>
+      <w:tr>
+        <w:trPr>
+          <w:trHeight w:val="3133"/>
+        </w:trPr>
+        <w:tc>
+          <w:tcPr>
+            <w:tcW w:w="2134" w:type="dxa"/>
+          </w:tcPr>
+          <w:p>
+            <w:r>
+              <w:rPr>
+                <w:rFonts w:ascii="Segoe UI" w:hAnsi="Segoe UI" w:cs="Segoe UI"/>
+                <w:color w:val="24292E"/>
+                <w:shd w:val="clear" w:color="auto" w:fill="FFFFFF"/>
+              </w:rPr>
+              <w:t>optimality </w:t>
+            </w:r>
+          </w:p>
+        </w:tc>
+        <w:tc>
+          <w:tcPr>
+            <w:tcW w:w="3621" w:type="dxa"/>
+          </w:tcPr>
+          <w:p>
+            <w:r>
+              <w:t xml:space="preserve">Plan length </w:t>
+            </w:r>
+            <w:r>
+              <w:t>9</w:t>
+            </w:r>
+          </w:p>
+          <w:p/>
+          <w:p>
+            <w:proofErr w:type="gramStart"/>
+            <w:r>
+              <w:t>Load(</w:t>
+            </w:r>
+            <w:proofErr w:type="gramEnd"/>
+            <w:r>
+              <w:t>C1, P1, SFO)</w:t>
+            </w:r>
+          </w:p>
+          <w:p>
+            <w:proofErr w:type="gramStart"/>
+            <w:r>
+              <w:t>Fly(</w:t>
+            </w:r>
+            <w:proofErr w:type="gramEnd"/>
+            <w:r>
+              <w:t>P1, SFO, JFK)</w:t>
+            </w:r>
+          </w:p>
+          <w:p>
+            <w:proofErr w:type="gramStart"/>
+            <w:r>
+              <w:t>Unload(</w:t>
+            </w:r>
+            <w:proofErr w:type="gramEnd"/>
+            <w:r>
+              <w:t>C1, P1, JFK)</w:t>
+            </w:r>
+          </w:p>
+          <w:p>
+            <w:proofErr w:type="gramStart"/>
+            <w:r>
+              <w:t>Load(</w:t>
+            </w:r>
+            <w:proofErr w:type="gramEnd"/>
+            <w:r>
+              <w:t>C2, P2, JFK)</w:t>
+            </w:r>
+          </w:p>
+          <w:p>
+            <w:proofErr w:type="gramStart"/>
+            <w:r>
+              <w:t>Fly(</w:t>
+            </w:r>
+            <w:proofErr w:type="gramEnd"/>
+            <w:r>
+              <w:t>P2, JFK, SFO)</w:t>
+            </w:r>
+          </w:p>
+          <w:p>
+            <w:proofErr w:type="gramStart"/>
+            <w:r>
+              <w:t>Unload(</w:t>
+            </w:r>
+            <w:proofErr w:type="gramEnd"/>
+            <w:r>
+              <w:t>C2, P2, SFO)</w:t>
+            </w:r>
+          </w:p>
+          <w:p>
+            <w:proofErr w:type="gramStart"/>
+            <w:r>
+              <w:t>Load(</w:t>
+            </w:r>
+            <w:proofErr w:type="gramEnd"/>
+            <w:r>
+              <w:t xml:space="preserve">C3, P3, </w:t>
+            </w:r>
+            <w:r>
+              <w:t>ATL</w:t>
+            </w:r>
+            <w:r>
+              <w:t>)</w:t>
+            </w:r>
+          </w:p>
+          <w:p>
+            <w:proofErr w:type="gramStart"/>
+            <w:r>
+              <w:t>Fly(</w:t>
+            </w:r>
+            <w:proofErr w:type="gramEnd"/>
+            <w:r>
+              <w:t xml:space="preserve">P3, </w:t>
+            </w:r>
+            <w:r>
+              <w:t>ATL</w:t>
+            </w:r>
+            <w:r>
+              <w:t>, SFO)</w:t>
+            </w:r>
+          </w:p>
+          <w:p>
+            <w:proofErr w:type="gramStart"/>
+            <w:r>
+              <w:t>Unload(</w:t>
+            </w:r>
+            <w:proofErr w:type="gramEnd"/>
+            <w:r>
+              <w:t>C3, P3, SFO)</w:t>
+            </w:r>
+          </w:p>
+        </w:tc>
+        <w:tc>
+          <w:tcPr>
+            <w:tcW w:w="3420" w:type="dxa"/>
+          </w:tcPr>
+          <w:p>
+            <w:r>
+              <w:t xml:space="preserve">Plan length </w:t>
+            </w:r>
+            <w:r>
+              <w:t>9</w:t>
+            </w:r>
+          </w:p>
+          <w:p/>
+          <w:p>
+            <w:proofErr w:type="gramStart"/>
+            <w:r>
+              <w:t>Load(</w:t>
+            </w:r>
+            <w:proofErr w:type="gramEnd"/>
+            <w:r>
+              <w:t>C1, P1, SFO)</w:t>
+            </w:r>
+          </w:p>
+          <w:p>
+            <w:proofErr w:type="gramStart"/>
+            <w:r>
+              <w:t>Fly(</w:t>
+            </w:r>
+            <w:proofErr w:type="gramEnd"/>
+            <w:r>
+              <w:t>P1, SFO, JFK)</w:t>
+            </w:r>
+          </w:p>
+          <w:p>
+            <w:proofErr w:type="gramStart"/>
+            <w:r>
+              <w:t>Load(</w:t>
+            </w:r>
+            <w:proofErr w:type="gramEnd"/>
+            <w:r>
+              <w:t>C2, P2, JFK)</w:t>
+            </w:r>
+          </w:p>
+          <w:p>
+            <w:proofErr w:type="gramStart"/>
+            <w:r>
+              <w:t>Fly(</w:t>
+            </w:r>
+            <w:proofErr w:type="gramEnd"/>
+            <w:r>
+              <w:t>P2, JFK, SFO)</w:t>
+            </w:r>
+          </w:p>
+          <w:p>
+            <w:proofErr w:type="gramStart"/>
+            <w:r>
+              <w:t>Load(</w:t>
+            </w:r>
+            <w:proofErr w:type="gramEnd"/>
+            <w:r>
+              <w:t xml:space="preserve">C3, P3, </w:t>
+            </w:r>
+            <w:r>
+              <w:t>ATL</w:t>
+            </w:r>
+            <w:r>
+              <w:t>)</w:t>
+            </w:r>
+          </w:p>
+          <w:p>
+            <w:proofErr w:type="gramStart"/>
+            <w:r>
+              <w:t>Fly(</w:t>
+            </w:r>
+            <w:proofErr w:type="gramEnd"/>
+            <w:r>
+              <w:t xml:space="preserve">P3, </w:t>
+            </w:r>
+            <w:r>
+              <w:t>ATL</w:t>
+            </w:r>
+            <w:r>
+              <w:t>, SFO)</w:t>
+            </w:r>
+          </w:p>
+          <w:p>
+            <w:proofErr w:type="gramStart"/>
+            <w:r>
+              <w:t>Unload(</w:t>
+            </w:r>
+            <w:proofErr w:type="gramEnd"/>
+            <w:r>
+              <w:t>C1, P1, JFK)</w:t>
+            </w:r>
+          </w:p>
+          <w:p>
+            <w:proofErr w:type="gramStart"/>
+            <w:r>
+              <w:t>Unload(</w:t>
+            </w:r>
+            <w:proofErr w:type="gramEnd"/>
+            <w:r>
+              <w:t>C2, P2, SFO)</w:t>
+            </w:r>
+          </w:p>
+          <w:p>
+            <w:proofErr w:type="gramStart"/>
+            <w:r>
+              <w:t>Unload(</w:t>
+            </w:r>
+            <w:proofErr w:type="gramEnd"/>
+            <w:r>
+              <w:t>C3, P3, SFO)</w:t>
+            </w:r>
+          </w:p>
+        </w:tc>
+      </w:tr>
+    </w:tbl>
+    <w:p/>
+    <w:p>
+      <w:r>
+        <w:t>air_cargo_p</w:t>
+      </w:r>
+      <w:r>
+        <w:t>3</w:t>
+      </w:r>
+    </w:p>
+    <w:tbl>
+      <w:tblPr>
+        <w:tblStyle w:val="TableGrid"/>
+        <w:tblW w:w="0" w:type="auto"/>
+        <w:tblLook w:val="04A0" w:firstRow="1" w:lastRow="0" w:firstColumn="1" w:lastColumn="0" w:noHBand="0" w:noVBand="1"/>
+      </w:tblPr>
+      <w:tblGrid>
+        <w:gridCol w:w="2134"/>
+        <w:gridCol w:w="3621"/>
+        <w:gridCol w:w="3420"/>
+      </w:tblGrid>
+      <w:tr>
+        <w:trPr>
+          <w:trHeight w:val="480"/>
+        </w:trPr>
+        <w:tc>
+          <w:tcPr>
+            <w:tcW w:w="2134" w:type="dxa"/>
+          </w:tcPr>
+          <w:p/>
+        </w:tc>
+        <w:tc>
+          <w:tcPr>
+            <w:tcW w:w="3621" w:type="dxa"/>
+          </w:tcPr>
+          <w:p>
+            <w:proofErr w:type="spellStart"/>
+            <w:r>
+              <w:t>astar_search</w:t>
+            </w:r>
+            <w:proofErr w:type="spellEnd"/>
+            <w:r>
+              <w:t xml:space="preserve">, </w:t>
+            </w:r>
+            <w:proofErr w:type="spellStart"/>
+            <w:r>
+              <w:t>h_ignore_preconditions</w:t>
+            </w:r>
+            <w:proofErr w:type="spellEnd"/>
+          </w:p>
+        </w:tc>
+        <w:tc>
+          <w:tcPr>
+            <w:tcW w:w="3420" w:type="dxa"/>
+          </w:tcPr>
+          <w:p>
+            <w:proofErr w:type="spellStart"/>
+            <w:r>
+              <w:t>astar_search</w:t>
+            </w:r>
+            <w:proofErr w:type="spellEnd"/>
+            <w:r>
+              <w:t xml:space="preserve">, </w:t>
+            </w:r>
+            <w:proofErr w:type="spellStart"/>
+            <w:r>
+              <w:t>h_pg_levelsum</w:t>
+            </w:r>
+            <w:proofErr w:type="spellEnd"/>
+          </w:p>
+        </w:tc>
+      </w:tr>
+      <w:tr>
+        <w:trPr>
+          <w:trHeight w:val="470"/>
+        </w:trPr>
+        <w:tc>
+          <w:tcPr>
+            <w:tcW w:w="2134" w:type="dxa"/>
+          </w:tcPr>
+          <w:p>
+            <w:r>
+              <w:t>number of node expansions</w:t>
+            </w:r>
+            <w:r>
+              <w:t xml:space="preserve"> </w:t>
+            </w:r>
+            <w:r>
+              <w:rPr>
+                <w:rFonts w:ascii="Segoe UI" w:hAnsi="Segoe UI" w:cs="Segoe UI"/>
+                <w:color w:val="24292E"/>
+                <w:shd w:val="clear" w:color="auto" w:fill="FFFFFF"/>
+              </w:rPr>
+              <w:t>required</w:t>
+            </w:r>
+          </w:p>
+        </w:tc>
+        <w:tc>
+          <w:tcPr>
+            <w:tcW w:w="3621" w:type="dxa"/>
+          </w:tcPr>
+          <w:p>
+            <w:r>
+              <w:t>5038</w:t>
+            </w:r>
+          </w:p>
+        </w:tc>
+        <w:tc>
+          <w:tcPr>
+            <w:tcW w:w="3420" w:type="dxa"/>
+          </w:tcPr>
+          <w:p>
+            <w:r>
+              <w:t>314</w:t>
+            </w:r>
+          </w:p>
+        </w:tc>
+      </w:tr>
+      <w:tr>
+        <w:trPr>
+          <w:trHeight w:val="490"/>
+        </w:trPr>
+        <w:tc>
+          <w:tcPr>
+            <w:tcW w:w="2134" w:type="dxa"/>
+          </w:tcPr>
+          <w:p>
+            <w:r>
+              <w:rPr>
+                <w:rFonts w:ascii="Segoe UI" w:hAnsi="Segoe UI" w:cs="Segoe UI"/>
+                <w:color w:val="24292E"/>
+                <w:shd w:val="clear" w:color="auto" w:fill="FFFFFF"/>
+              </w:rPr>
+              <w:lastRenderedPageBreak/>
+              <w:t>number of goal tests</w:t>
+            </w:r>
+          </w:p>
+        </w:tc>
+        <w:tc>
+          <w:tcPr>
+            <w:tcW w:w="3621" w:type="dxa"/>
+          </w:tcPr>
+          <w:p>
+            <w:r>
+              <w:t>5040</w:t>
+            </w:r>
+          </w:p>
+        </w:tc>
+        <w:tc>
+          <w:tcPr>
+            <w:tcW w:w="3420" w:type="dxa"/>
+          </w:tcPr>
+          <w:p>
+            <w:r>
+              <w:t>316</w:t>
+            </w:r>
+          </w:p>
+        </w:tc>
+      </w:tr>
+      <w:tr>
+        <w:trPr>
+          <w:trHeight w:val="480"/>
+        </w:trPr>
+        <w:tc>
+          <w:tcPr>
+            <w:tcW w:w="2134" w:type="dxa"/>
+          </w:tcPr>
+          <w:p>
+            <w:r>
+              <w:rPr>
+                <w:rFonts w:ascii="Segoe UI" w:hAnsi="Segoe UI" w:cs="Segoe UI"/>
+                <w:color w:val="24292E"/>
+                <w:shd w:val="clear" w:color="auto" w:fill="FFFFFF"/>
+              </w:rPr>
+              <w:t>time elapsed (seconds)</w:t>
+            </w:r>
+          </w:p>
+        </w:tc>
+        <w:tc>
+          <w:tcPr>
+            <w:tcW w:w="3621" w:type="dxa"/>
+          </w:tcPr>
+          <w:p>
+            <w:r>
+              <w:t>26.449234006396345</w:t>
+            </w:r>
+          </w:p>
+        </w:tc>
+        <w:tc>
+          <w:tcPr>
+            <w:tcW w:w="3420" w:type="dxa"/>
+          </w:tcPr>
+          <w:p>
+            <w:r>
+              <w:t>855.2740893227676</w:t>
+            </w:r>
+          </w:p>
+        </w:tc>
+      </w:tr>
+      <w:tr>
+        <w:trPr>
+          <w:trHeight w:val="3133"/>
+        </w:trPr>
+        <w:tc>
+          <w:tcPr>
+            <w:tcW w:w="2134" w:type="dxa"/>
+          </w:tcPr>
+          <w:p>
+            <w:r>
+              <w:rPr>
+                <w:rFonts w:ascii="Segoe UI" w:hAnsi="Segoe UI" w:cs="Segoe UI"/>
+                <w:color w:val="24292E"/>
+                <w:shd w:val="clear" w:color="auto" w:fill="FFFFFF"/>
+              </w:rPr>
+              <w:t>optimality </w:t>
+            </w:r>
+          </w:p>
+        </w:tc>
+        <w:tc>
+          <w:tcPr>
+            <w:tcW w:w="3621" w:type="dxa"/>
+          </w:tcPr>
+          <w:p>
+            <w:r>
+              <w:t xml:space="preserve">Plan length </w:t>
+            </w:r>
+            <w:r>
+              <w:t>12</w:t>
+            </w:r>
+          </w:p>
+          <w:p/>
+          <w:p>
+            <w:proofErr w:type="gramStart"/>
+            <w:r>
+              <w:t>Load(</w:t>
+            </w:r>
+            <w:proofErr w:type="gramEnd"/>
+            <w:r>
+              <w:t>C1, P1, SFO)</w:t>
+            </w:r>
+          </w:p>
+          <w:p>
+            <w:proofErr w:type="gramStart"/>
+            <w:r>
+              <w:t>Fly(</w:t>
+            </w:r>
+            <w:proofErr w:type="gramEnd"/>
+            <w:r>
+              <w:t xml:space="preserve">P1, SFO, </w:t>
+            </w:r>
+            <w:r>
+              <w:t>ATL</w:t>
+            </w:r>
+            <w:r>
+              <w:t>)</w:t>
+            </w:r>
+          </w:p>
+          <w:p>
+            <w:proofErr w:type="gramStart"/>
+            <w:r>
+              <w:t>Load(</w:t>
+            </w:r>
+            <w:proofErr w:type="gramEnd"/>
+            <w:r>
+              <w:t xml:space="preserve">C3, P1, </w:t>
+            </w:r>
+            <w:r>
+              <w:t>ATL</w:t>
+            </w:r>
+            <w:r>
+              <w:t>)</w:t>
+            </w:r>
+          </w:p>
+          <w:p>
+            <w:proofErr w:type="gramStart"/>
+            <w:r>
+              <w:t>Fly(</w:t>
+            </w:r>
+            <w:proofErr w:type="gramEnd"/>
+            <w:r>
+              <w:t xml:space="preserve">P1, </w:t>
+            </w:r>
+            <w:r>
+              <w:t>ATL</w:t>
+            </w:r>
+            <w:r>
+              <w:t>, JFK)</w:t>
+            </w:r>
+          </w:p>
+          <w:p>
+            <w:proofErr w:type="gramStart"/>
+            <w:r>
+              <w:t>Unload(</w:t>
+            </w:r>
+            <w:proofErr w:type="gramEnd"/>
+            <w:r>
+              <w:t>C1, P1, JFK)</w:t>
+            </w:r>
+          </w:p>
+          <w:p>
+            <w:proofErr w:type="gramStart"/>
+            <w:r>
+              <w:t>Load(</w:t>
+            </w:r>
+            <w:proofErr w:type="gramEnd"/>
+            <w:r>
+              <w:t>C2, P2, JFK)</w:t>
+            </w:r>
+          </w:p>
+          <w:p>
+            <w:proofErr w:type="gramStart"/>
+            <w:r>
+              <w:t>Fly(</w:t>
+            </w:r>
+            <w:proofErr w:type="gramEnd"/>
+            <w:r>
+              <w:t>P2, JFK, ORD)</w:t>
+            </w:r>
+          </w:p>
+          <w:p>
+            <w:proofErr w:type="gramStart"/>
+            <w:r>
+              <w:t>Load(</w:t>
+            </w:r>
+            <w:proofErr w:type="gramEnd"/>
+            <w:r>
+              <w:t>C4, P2, ORD)</w:t>
+            </w:r>
+          </w:p>
+          <w:p>
+            <w:proofErr w:type="gramStart"/>
+            <w:r>
+              <w:t>Fly(</w:t>
+            </w:r>
+            <w:proofErr w:type="gramEnd"/>
+            <w:r>
+              <w:t>P2, ORD, SFO)</w:t>
+            </w:r>
+          </w:p>
+          <w:p>
+            <w:proofErr w:type="gramStart"/>
+            <w:r>
+              <w:t>Unload(</w:t>
+            </w:r>
+            <w:proofErr w:type="gramEnd"/>
+            <w:r>
+              <w:t>C2, P2, SFO)</w:t>
+            </w:r>
+          </w:p>
+          <w:p>
+            <w:proofErr w:type="gramStart"/>
+            <w:r>
+              <w:t>Unload(</w:t>
+            </w:r>
+            <w:proofErr w:type="gramEnd"/>
+            <w:r>
+              <w:t>C3, P1, JFK)</w:t>
+            </w:r>
+          </w:p>
+          <w:p>
+            <w:proofErr w:type="gramStart"/>
+            <w:r>
+              <w:t>Unload(</w:t>
+            </w:r>
+            <w:proofErr w:type="gramEnd"/>
+            <w:r>
+              <w:t>C4, P2, SFO)</w:t>
+            </w:r>
+          </w:p>
+        </w:tc>
+        <w:tc>
+          <w:tcPr>
+            <w:tcW w:w="3420" w:type="dxa"/>
+          </w:tcPr>
+          <w:p>
+            <w:r>
+              <w:t xml:space="preserve">Plan length </w:t>
+            </w:r>
+            <w:r>
+              <w:t>12</w:t>
+            </w:r>
+          </w:p>
+          <w:p/>
+          <w:p>
+            <w:proofErr w:type="gramStart"/>
+            <w:r>
+              <w:t>Load(</w:t>
+            </w:r>
+            <w:proofErr w:type="gramEnd"/>
+            <w:r>
+              <w:t>C2, P2, JFK)</w:t>
+            </w:r>
+          </w:p>
+          <w:p>
+            <w:proofErr w:type="gramStart"/>
+            <w:r>
+              <w:t>Fly(</w:t>
+            </w:r>
+            <w:proofErr w:type="gramEnd"/>
+            <w:r>
+              <w:t>P2, JFK, ORD)</w:t>
+            </w:r>
+          </w:p>
+          <w:p>
+            <w:proofErr w:type="gramStart"/>
+            <w:r>
+              <w:t>Load(</w:t>
+            </w:r>
+            <w:proofErr w:type="gramEnd"/>
+            <w:r>
+              <w:t>C4, P2, ORD)</w:t>
+            </w:r>
+          </w:p>
+          <w:p>
+            <w:proofErr w:type="gramStart"/>
+            <w:r>
+              <w:t>Fly(</w:t>
+            </w:r>
+            <w:proofErr w:type="gramEnd"/>
+            <w:r>
+              <w:t>P2, ORD, SFO)</w:t>
+            </w:r>
+          </w:p>
+          <w:p>
+            <w:proofErr w:type="gramStart"/>
+            <w:r>
+              <w:t>Load(</w:t>
+            </w:r>
+            <w:proofErr w:type="gramEnd"/>
+            <w:r>
+              <w:t>C1, P1, SFO)</w:t>
+            </w:r>
+          </w:p>
+          <w:p>
+            <w:proofErr w:type="gramStart"/>
+            <w:r>
+              <w:t>Fly(</w:t>
+            </w:r>
+            <w:proofErr w:type="gramEnd"/>
+            <w:r>
+              <w:t xml:space="preserve">P1, SFO, </w:t>
+            </w:r>
+            <w:r>
+              <w:t>ATL</w:t>
+            </w:r>
+            <w:r>
+              <w:t>)</w:t>
+            </w:r>
+          </w:p>
+          <w:p>
+            <w:proofErr w:type="gramStart"/>
+            <w:r>
+              <w:t>Load(</w:t>
+            </w:r>
+            <w:proofErr w:type="gramEnd"/>
+            <w:r>
+              <w:t xml:space="preserve">C3, P1, </w:t>
+            </w:r>
+            <w:r>
+              <w:t>ATL</w:t>
+            </w:r>
+            <w:r>
+              <w:t>)</w:t>
+            </w:r>
+          </w:p>
+          <w:p>
+            <w:proofErr w:type="gramStart"/>
+            <w:r>
+              <w:t>Fly(</w:t>
+            </w:r>
+            <w:proofErr w:type="gramEnd"/>
+            <w:r>
+              <w:t xml:space="preserve">P1, </w:t>
+            </w:r>
+            <w:r>
+              <w:t>ATL</w:t>
+            </w:r>
+            <w:r>
+              <w:t>, JFK)</w:t>
+            </w:r>
+          </w:p>
+          <w:p>
+            <w:proofErr w:type="gramStart"/>
+            <w:r>
+              <w:t>Unload(</w:t>
+            </w:r>
+            <w:proofErr w:type="gramEnd"/>
+            <w:r>
+              <w:t>C1, P1, JFK)</w:t>
+            </w:r>
+          </w:p>
+          <w:p>
+            <w:proofErr w:type="gramStart"/>
+            <w:r>
+              <w:t>Unload(</w:t>
+            </w:r>
+            <w:proofErr w:type="gramEnd"/>
+            <w:r>
+              <w:t>C2, P2, SFO)</w:t>
+            </w:r>
+          </w:p>
+          <w:p>
+            <w:proofErr w:type="gramStart"/>
+            <w:r>
+              <w:t>Unload(</w:t>
+            </w:r>
+            <w:proofErr w:type="gramEnd"/>
+            <w:r>
+              <w:t>C3, P1, JFK)</w:t>
+            </w:r>
+          </w:p>
+          <w:p>
+            <w:proofErr w:type="gramStart"/>
+            <w:r>
+              <w:t>Unload(</w:t>
+            </w:r>
+            <w:proofErr w:type="gramEnd"/>
+            <w:r>
+              <w:t>C4, P2, SFO)</w:t>
+            </w:r>
+          </w:p>
+        </w:tc>
+      </w:tr>
+    </w:tbl>
+    <w:p>
+      <w:pPr>
+        <w:pStyle w:val="Heading2"/>
+      </w:pPr>
+    </w:p>
+    <w:p>
+      <w:pPr>
+        <w:rPr>
+          <w:b/>
+        </w:rPr>
+      </w:pPr>
+      <w:r>
+        <w:rPr>
+          <w:b/>
+        </w:rPr>
+        <w:t>Summary</w:t>
+      </w:r>
+    </w:p>
+    <w:p>
+      <w:r>
+        <w:t xml:space="preserve">While both the heuristics with A* search achieve the right and </w:t>
+      </w:r>
+      <w:bookmarkStart w:id="1" w:name="OLE_LINK1"/>
+      <w:r>
+        <w:t xml:space="preserve">succinct </w:t>
+      </w:r>
+      <w:bookmarkEnd w:id="1"/>
+      <w:r>
+        <w:t xml:space="preserve">results, the </w:t>
+      </w:r>
+      <w:bookmarkStart w:id="2" w:name="OLE_LINK2"/>
+      <w:r>
+        <w:t xml:space="preserve">A* search </w:t>
+      </w:r>
+      <w:bookmarkEnd w:id="2"/>
+      <w:r>
+        <w:t xml:space="preserve">with the </w:t>
+      </w:r>
+      <w:r>
+        <w:t>"ignore preconditions"</w:t>
+      </w:r>
+      <w:r>
+        <w:t xml:space="preserve"> (A1)</w:t>
+      </w:r>
+      <w:r>
+        <w:t xml:space="preserve"> heuristic runs almost 20 times faster than the A* search with the </w:t>
+      </w:r>
+      <w:r>
+        <w:t>"level-sum"</w:t>
+      </w:r>
+      <w:r>
+        <w:t xml:space="preserve"> </w:t>
+      </w:r>
+      <w:r>
+        <w:t xml:space="preserve">(A2) </w:t>
+      </w:r>
+      <w:r>
+        <w:t>heuristic</w:t>
+      </w:r>
+      <w:r>
+        <w:t xml:space="preserve"> on these three problems</w:t>
+      </w:r>
+      <w:r>
+        <w:t xml:space="preserve">. </w:t>
+      </w:r>
+      <w:r>
+        <w:t xml:space="preserve">Without doubt the former is a better solution. </w:t>
+      </w:r>
+      <w:r>
+        <w:t>However, if we compare A1 to the non-heuristic planning method</w:t>
+      </w:r>
+      <w:r>
+        <w:t>s that we’ve</w:t>
+      </w:r>
+      <w:r>
+        <w:t xml:space="preserve"> explored in part 1 of this document, you see that for problem 1, the bread</w:t>
+      </w:r>
+      <w:r>
+        <w:t>th</w:t>
+      </w:r>
+      <w:r>
+        <w:t xml:space="preserve"> first search and uniform cost search</w:t>
+      </w:r>
+      <w:r>
+        <w:t xml:space="preserve"> </w:t>
+      </w:r>
+      <w:r>
+        <w:t>perform equally well</w:t>
+      </w:r>
+      <w:r>
+        <w:t xml:space="preserve">. But on problem 2 and 3, A1 is the obvious winner in terms of speed.  </w:t>
+      </w:r>
+      <w:r>
+        <w:t>Hence, i</w:t>
+      </w:r>
+      <w:r>
+        <w:t xml:space="preserve">t’s clear that non-heuristic search </w:t>
+      </w:r>
+      <w:r>
+        <w:t xml:space="preserve">methods </w:t>
+      </w:r>
+      <w:r>
+        <w:t>could work</w:t>
+      </w:r>
+      <w:r>
+        <w:t xml:space="preserve"> well</w:t>
+      </w:r>
+      <w:r>
+        <w:t xml:space="preserve"> in some simple problems such as problem 1, </w:t>
+      </w:r>
+      <w:r>
+        <w:t xml:space="preserve">however, A* search with appropriate heuristic works much better in solving more complex problems. </w:t>
       </w:r>
     </w:p>
     <w:sectPr>
@@ -2493,7 +4027,7 @@
 </file>
 
 <file path=customXml/itemProps1.xml><?xml version="1.0" encoding="utf-8"?>
-<ds:datastoreItem xmlns:ds="http://schemas.openxmlformats.org/officeDocument/2006/customXml" ds:itemID="{51423E1B-0A1A-4F08-AF08-5BCC83FB28EF}">
+<ds:datastoreItem xmlns:ds="http://schemas.openxmlformats.org/officeDocument/2006/customXml" ds:itemID="{14E2B2F9-AA5A-4456-B43F-E34DDD63796B}">
   <ds:schemaRefs>
     <ds:schemaRef ds:uri="http://schemas.openxmlformats.org/officeDocument/2006/bibliography"/>
   </ds:schemaRefs>

</xml_diff>